<commit_message>
[Labwork 10] + Business Template updated
</commit_message>
<xml_diff>
--- a/Aksana_Kuratnik/docs/Business_Template_Amazon.docx
+++ b/Aksana_Kuratnik/docs/Business_Template_Amazon.docx
@@ -28,21 +28,11 @@
             <w:pPr>
               <w:pStyle w:val="CompanyName"/>
             </w:pPr>
-            <w:r>
-              <w:fldChar w:fldCharType="begin"/>
-            </w:r>
-            <w:r>
-              <w:instrText xml:space="preserve"> DOCPROPERTY  Company  \* MERGEFORMAT </w:instrText>
-            </w:r>
-            <w:r>
-              <w:fldChar w:fldCharType="separate"/>
-            </w:r>
-            <w:r>
-              <w:t>EPAM Systems, RD Dep.</w:t>
-            </w:r>
-            <w:r>
-              <w:fldChar w:fldCharType="end"/>
-            </w:r>
+            <w:fldSimple w:instr=" DOCPROPERTY  Company  \* MERGEFORMAT ">
+              <w:r>
+                <w:t>EPAM Systems, RD Dep.</w:t>
+              </w:r>
+            </w:fldSimple>
           </w:p>
         </w:tc>
       </w:tr>
@@ -67,21 +57,11 @@
                 <w:szCs w:val="44"/>
               </w:rPr>
             </w:pPr>
-            <w:r>
-              <w:fldChar w:fldCharType="begin"/>
-            </w:r>
-            <w:r>
-              <w:instrText xml:space="preserve"> DOCPROPERTY  Title  \* MERGEFORMAT </w:instrText>
-            </w:r>
-            <w:r>
-              <w:fldChar w:fldCharType="separate"/>
-            </w:r>
-            <w:r>
-              <w:t>Analysis of Amazone.com Sales</w:t>
-            </w:r>
-            <w:r>
-              <w:fldChar w:fldCharType="end"/>
-            </w:r>
+            <w:fldSimple w:instr=" DOCPROPERTY  Title  \* MERGEFORMAT ">
+              <w:r>
+                <w:t>Analysis of Amazone.com Sales</w:t>
+              </w:r>
+            </w:fldSimple>
           </w:p>
         </w:tc>
       </w:tr>
@@ -1820,7 +1800,7 @@
       </w:pPr>
       <w:proofErr w:type="spellStart"/>
       <w:r>
-        <w:t>Dim_Product_Type</w:t>
+        <w:t>Dim_Customers</w:t>
       </w:r>
       <w:proofErr w:type="spellEnd"/>
     </w:p>
@@ -1834,7 +1814,10 @@
       </w:pPr>
       <w:proofErr w:type="spellStart"/>
       <w:r>
-        <w:t>Dim_Product_Score</w:t>
+        <w:t>Dim_Seller</w:t>
+      </w:r>
+      <w:r>
+        <w:t>s</w:t>
       </w:r>
       <w:proofErr w:type="spellEnd"/>
     </w:p>
@@ -1848,7 +1831,7 @@
       </w:pPr>
       <w:proofErr w:type="spellStart"/>
       <w:r>
-        <w:t>Dim_Manufacturer</w:t>
+        <w:t>Dim_Date</w:t>
       </w:r>
       <w:proofErr w:type="spellEnd"/>
     </w:p>
@@ -1862,7 +1845,7 @@
       </w:pPr>
       <w:proofErr w:type="spellStart"/>
       <w:r>
-        <w:t>Dim_Categories</w:t>
+        <w:t>Dim_PaymentMethod</w:t>
       </w:r>
       <w:proofErr w:type="spellEnd"/>
     </w:p>
@@ -1876,7 +1859,7 @@
       </w:pPr>
       <w:proofErr w:type="spellStart"/>
       <w:r>
-        <w:t>Dim_Subcategories</w:t>
+        <w:t>Dim_DeliveryMethod</w:t>
       </w:r>
       <w:proofErr w:type="spellEnd"/>
     </w:p>
@@ -1890,90 +1873,16 @@
       </w:pPr>
       <w:proofErr w:type="spellStart"/>
       <w:r>
-        <w:t>Dim_Customers</w:t>
+        <w:t>Dim_Stocks</w:t>
       </w:r>
       <w:proofErr w:type="spellEnd"/>
     </w:p>
     <w:p>
       <w:pPr>
-        <w:pStyle w:val="BodyText"/>
-        <w:numPr>
-          <w:ilvl w:val="0"/>
-          <w:numId w:val="19"/>
-        </w:numPr>
-      </w:pPr>
-      <w:proofErr w:type="spellStart"/>
-      <w:r>
-        <w:t>Dim_Customer_Location</w:t>
-      </w:r>
-      <w:proofErr w:type="spellEnd"/>
-    </w:p>
-    <w:p>
-      <w:pPr>
-        <w:pStyle w:val="BodyText"/>
-        <w:numPr>
-          <w:ilvl w:val="0"/>
-          <w:numId w:val="19"/>
-        </w:numPr>
-      </w:pPr>
-      <w:proofErr w:type="spellStart"/>
-      <w:r>
-        <w:t>Dim_Seller</w:t>
-      </w:r>
-      <w:r>
-        <w:t>s</w:t>
-      </w:r>
-      <w:proofErr w:type="spellEnd"/>
-    </w:p>
-    <w:p>
-      <w:pPr>
-        <w:pStyle w:val="BodyText"/>
-        <w:numPr>
-          <w:ilvl w:val="0"/>
-          <w:numId w:val="19"/>
-        </w:numPr>
-      </w:pPr>
-      <w:proofErr w:type="spellStart"/>
-      <w:r>
-        <w:t>Dim_Date</w:t>
-      </w:r>
-      <w:proofErr w:type="spellEnd"/>
-    </w:p>
-    <w:p>
-      <w:pPr>
-        <w:pStyle w:val="BodyText"/>
-        <w:numPr>
-          <w:ilvl w:val="0"/>
-          <w:numId w:val="19"/>
-        </w:numPr>
-      </w:pPr>
-      <w:proofErr w:type="spellStart"/>
-      <w:r>
-        <w:t>Dim_PaymentMethod</w:t>
-      </w:r>
-      <w:proofErr w:type="spellEnd"/>
-    </w:p>
-    <w:p>
-      <w:pPr>
-        <w:pStyle w:val="BodyText"/>
-        <w:numPr>
-          <w:ilvl w:val="0"/>
-          <w:numId w:val="19"/>
-        </w:numPr>
-      </w:pPr>
-      <w:proofErr w:type="spellStart"/>
-      <w:r>
-        <w:t>Dim_DeliveryMethod</w:t>
-      </w:r>
-      <w:proofErr w:type="spellEnd"/>
-    </w:p>
-    <w:p>
-      <w:pPr>
         <w:pStyle w:val="Heading2"/>
       </w:pPr>
       <w:bookmarkStart w:id="13" w:name="_Toc498071113"/>
       <w:r>
-        <w:lastRenderedPageBreak/>
         <w:t>Identify the Facts</w:t>
       </w:r>
       <w:bookmarkEnd w:id="13"/>
@@ -2001,7 +1910,10 @@
       </w:pPr>
       <w:proofErr w:type="spellStart"/>
       <w:r>
-        <w:t>Product_id</w:t>
+        <w:t>Order</w:t>
+      </w:r>
+      <w:r>
+        <w:t>_id</w:t>
       </w:r>
       <w:proofErr w:type="spellEnd"/>
     </w:p>
@@ -2015,7 +1927,7 @@
       </w:pPr>
       <w:proofErr w:type="spellStart"/>
       <w:r>
-        <w:t>Customer_id</w:t>
+        <w:t>Product_id</w:t>
       </w:r>
       <w:proofErr w:type="spellEnd"/>
     </w:p>
@@ -2029,7 +1941,7 @@
       </w:pPr>
       <w:proofErr w:type="spellStart"/>
       <w:r>
-        <w:t>Seller_id</w:t>
+        <w:t>Customer_id</w:t>
       </w:r>
       <w:proofErr w:type="spellEnd"/>
     </w:p>
@@ -2043,7 +1955,8 @@
       </w:pPr>
       <w:proofErr w:type="spellStart"/>
       <w:r>
-        <w:t>PaymentMethod_id</w:t>
+        <w:lastRenderedPageBreak/>
+        <w:t>Seller_id</w:t>
       </w:r>
       <w:proofErr w:type="spellEnd"/>
     </w:p>
@@ -2055,9 +1968,11 @@
           <w:numId w:val="20"/>
         </w:numPr>
       </w:pPr>
-      <w:r>
-        <w:t>Amount</w:t>
-      </w:r>
+      <w:proofErr w:type="spellStart"/>
+      <w:r>
+        <w:t>PaymentMethod_id</w:t>
+      </w:r>
+      <w:proofErr w:type="spellEnd"/>
     </w:p>
     <w:p>
       <w:pPr>
@@ -2067,11 +1982,9 @@
           <w:numId w:val="20"/>
         </w:numPr>
       </w:pPr>
-      <w:proofErr w:type="spellStart"/>
-      <w:r>
-        <w:t>Order_date_id</w:t>
-      </w:r>
-      <w:proofErr w:type="spellEnd"/>
+      <w:r>
+        <w:t>Amount</w:t>
+      </w:r>
     </w:p>
     <w:p>
       <w:pPr>
@@ -2083,7 +1996,7 @@
       </w:pPr>
       <w:proofErr w:type="spellStart"/>
       <w:r>
-        <w:t>Delivery_date_id</w:t>
+        <w:t>Order_date_id</w:t>
       </w:r>
       <w:proofErr w:type="spellEnd"/>
     </w:p>
@@ -2097,7 +2010,7 @@
       </w:pPr>
       <w:proofErr w:type="spellStart"/>
       <w:r>
-        <w:t>DeliveryMethod_id</w:t>
+        <w:t>Delivery_date_id</w:t>
       </w:r>
       <w:proofErr w:type="spellEnd"/>
     </w:p>
@@ -2109,11 +2022,11 @@
           <w:numId w:val="20"/>
         </w:numPr>
       </w:pPr>
-      <w:r>
-        <w:t>PaymentMethod_id</w:t>
-      </w:r>
-      <w:bookmarkStart w:id="14" w:name="_GoBack"/>
-      <w:bookmarkEnd w:id="14"/>
+      <w:proofErr w:type="spellStart"/>
+      <w:r>
+        <w:t>DeliveryMethod_id</w:t>
+      </w:r>
+      <w:proofErr w:type="spellEnd"/>
     </w:p>
     <w:p>
       <w:pPr>
@@ -2123,9 +2036,11 @@
           <w:numId w:val="20"/>
         </w:numPr>
       </w:pPr>
-      <w:r>
-        <w:t>Flag(Delivered or not)</w:t>
-      </w:r>
+      <w:proofErr w:type="spellStart"/>
+      <w:r>
+        <w:t>PaymentMethod_id</w:t>
+      </w:r>
+      <w:proofErr w:type="spellEnd"/>
     </w:p>
     <w:p>
       <w:pPr>
@@ -2135,19 +2050,372 @@
           <w:numId w:val="20"/>
         </w:numPr>
       </w:pPr>
+      <w:r>
+        <w:t>Flag(Delivered or not)</w:t>
+      </w:r>
+    </w:p>
+    <w:p>
+      <w:pPr>
+        <w:pStyle w:val="BodyText"/>
+      </w:pPr>
+      <w:r>
+        <w:t>Star Model:</w:t>
+      </w:r>
+    </w:p>
+    <w:p>
+      <w:pPr>
+        <w:pStyle w:val="BodyText"/>
+      </w:pPr>
+      <w:r>
+        <w:rPr>
+          <w:noProof/>
+        </w:rPr>
+        <w:drawing>
+          <wp:inline distT="0" distB="0" distL="0" distR="0" wp14:anchorId="14DD0900" wp14:editId="51552A13">
+            <wp:extent cx="5388587" cy="3362036"/>
+            <wp:effectExtent l="0" t="0" r="3175" b="0"/>
+            <wp:docPr id="2" name="Picture 2"/>
+            <wp:cNvGraphicFramePr>
+              <a:graphicFrameLocks xmlns:a="http://schemas.openxmlformats.org/drawingml/2006/main" noChangeAspect="1"/>
+            </wp:cNvGraphicFramePr>
+            <a:graphic xmlns:a="http://schemas.openxmlformats.org/drawingml/2006/main">
+              <a:graphicData uri="http://schemas.openxmlformats.org/drawingml/2006/picture">
+                <pic:pic xmlns:pic="http://schemas.openxmlformats.org/drawingml/2006/picture">
+                  <pic:nvPicPr>
+                    <pic:cNvPr id="1" name=""/>
+                    <pic:cNvPicPr/>
+                  </pic:nvPicPr>
+                  <pic:blipFill>
+                    <a:blip r:embed="rId13"/>
+                    <a:stretch>
+                      <a:fillRect/>
+                    </a:stretch>
+                  </pic:blipFill>
+                  <pic:spPr>
+                    <a:xfrm>
+                      <a:off x="0" y="0"/>
+                      <a:ext cx="5396360" cy="3366886"/>
+                    </a:xfrm>
+                    <a:prstGeom prst="rect">
+                      <a:avLst/>
+                    </a:prstGeom>
+                  </pic:spPr>
+                </pic:pic>
+              </a:graphicData>
+            </a:graphic>
+          </wp:inline>
+        </w:drawing>
+      </w:r>
+    </w:p>
+    <w:p>
+      <w:pPr>
+        <w:pStyle w:val="BodyText"/>
+        <w:ind w:left="720"/>
+      </w:pPr>
+    </w:p>
+    <w:p>
+      <w:pPr>
+        <w:pStyle w:val="Heading1"/>
+      </w:pPr>
+      <w:bookmarkStart w:id="14" w:name="_Toc498071114"/>
+      <w:r>
+        <w:t>Logical Scheme</w:t>
+      </w:r>
+      <w:bookmarkEnd w:id="14"/>
+    </w:p>
+    <w:p>
+      <w:pPr>
+        <w:pStyle w:val="BodyText"/>
+      </w:pPr>
+      <w:r>
+        <w:t>Tables in 3NF:</w:t>
+      </w:r>
+    </w:p>
+    <w:p>
+      <w:pPr>
+        <w:pStyle w:val="BodyText"/>
+        <w:numPr>
+          <w:ilvl w:val="0"/>
+          <w:numId w:val="21"/>
+        </w:numPr>
+      </w:pPr>
       <w:proofErr w:type="spellStart"/>
       <w:r>
-        <w:t>Update_Date</w:t>
+        <w:t>Ce_Address</w:t>
       </w:r>
       <w:proofErr w:type="spellEnd"/>
     </w:p>
     <w:p>
       <w:pPr>
+        <w:pStyle w:val="BodyText"/>
+        <w:numPr>
+          <w:ilvl w:val="0"/>
+          <w:numId w:val="21"/>
+        </w:numPr>
+      </w:pPr>
+      <w:proofErr w:type="spellStart"/>
+      <w:r>
+        <w:t>Ce_Categories</w:t>
+      </w:r>
+      <w:proofErr w:type="spellEnd"/>
+    </w:p>
+    <w:p>
+      <w:pPr>
+        <w:pStyle w:val="BodyText"/>
+        <w:numPr>
+          <w:ilvl w:val="0"/>
+          <w:numId w:val="21"/>
+        </w:numPr>
+      </w:pPr>
+      <w:proofErr w:type="spellStart"/>
+      <w:r>
+        <w:t>Ce_Cities</w:t>
+      </w:r>
+      <w:proofErr w:type="spellEnd"/>
+    </w:p>
+    <w:p>
+      <w:pPr>
+        <w:pStyle w:val="BodyText"/>
+        <w:numPr>
+          <w:ilvl w:val="0"/>
+          <w:numId w:val="21"/>
+        </w:numPr>
+      </w:pPr>
+      <w:proofErr w:type="spellStart"/>
+      <w:r>
+        <w:t>Ce_Contacts</w:t>
+      </w:r>
+      <w:proofErr w:type="spellEnd"/>
+    </w:p>
+    <w:p>
+      <w:pPr>
+        <w:pStyle w:val="BodyText"/>
+        <w:numPr>
+          <w:ilvl w:val="0"/>
+          <w:numId w:val="21"/>
+        </w:numPr>
+      </w:pPr>
+      <w:proofErr w:type="spellStart"/>
+      <w:r>
+        <w:t>Ce_Credit_Cards</w:t>
+      </w:r>
+      <w:proofErr w:type="spellEnd"/>
+    </w:p>
+    <w:p>
+      <w:pPr>
+        <w:pStyle w:val="BodyText"/>
+        <w:numPr>
+          <w:ilvl w:val="0"/>
+          <w:numId w:val="21"/>
+        </w:numPr>
+      </w:pPr>
+      <w:proofErr w:type="spellStart"/>
+      <w:r>
+        <w:t>Ce_Customers</w:t>
+      </w:r>
+      <w:proofErr w:type="spellEnd"/>
+    </w:p>
+    <w:p>
+      <w:pPr>
+        <w:pStyle w:val="BodyText"/>
+        <w:numPr>
+          <w:ilvl w:val="0"/>
+          <w:numId w:val="21"/>
+        </w:numPr>
+      </w:pPr>
+      <w:proofErr w:type="spellStart"/>
+      <w:r>
+        <w:t>Ce_ddate</w:t>
+      </w:r>
+      <w:proofErr w:type="spellEnd"/>
+    </w:p>
+    <w:p>
+      <w:pPr>
+        <w:pStyle w:val="BodyText"/>
+        <w:numPr>
+          <w:ilvl w:val="0"/>
+          <w:numId w:val="21"/>
+        </w:numPr>
+      </w:pPr>
+      <w:proofErr w:type="spellStart"/>
+      <w:r>
+        <w:t>Ce_delivery_methods</w:t>
+      </w:r>
+      <w:proofErr w:type="spellEnd"/>
+    </w:p>
+    <w:p>
+      <w:pPr>
+        <w:pStyle w:val="BodyText"/>
+        <w:numPr>
+          <w:ilvl w:val="0"/>
+          <w:numId w:val="21"/>
+        </w:numPr>
+      </w:pPr>
+      <w:proofErr w:type="spellStart"/>
+      <w:r>
+        <w:t>Ce_Manufacturer</w:t>
+      </w:r>
+      <w:proofErr w:type="spellEnd"/>
+    </w:p>
+    <w:p>
+      <w:pPr>
+        <w:pStyle w:val="BodyText"/>
+        <w:numPr>
+          <w:ilvl w:val="0"/>
+          <w:numId w:val="21"/>
+        </w:numPr>
+      </w:pPr>
+      <w:proofErr w:type="spellStart"/>
+      <w:r>
+        <w:t>Ce_Orders</w:t>
+      </w:r>
+      <w:proofErr w:type="spellEnd"/>
+    </w:p>
+    <w:p>
+      <w:pPr>
+        <w:pStyle w:val="BodyText"/>
+        <w:numPr>
+          <w:ilvl w:val="0"/>
+          <w:numId w:val="21"/>
+        </w:numPr>
+      </w:pPr>
+      <w:proofErr w:type="spellStart"/>
+      <w:r>
+        <w:lastRenderedPageBreak/>
+        <w:t>Ce_Payment_Methods</w:t>
+      </w:r>
+      <w:proofErr w:type="spellEnd"/>
+    </w:p>
+    <w:p>
+      <w:pPr>
+        <w:pStyle w:val="BodyText"/>
+        <w:numPr>
+          <w:ilvl w:val="0"/>
+          <w:numId w:val="21"/>
+        </w:numPr>
+      </w:pPr>
+      <w:proofErr w:type="spellStart"/>
+      <w:r>
+        <w:t>Ce_Product_Type</w:t>
+      </w:r>
+      <w:proofErr w:type="spellEnd"/>
+    </w:p>
+    <w:p>
+      <w:pPr>
+        <w:pStyle w:val="BodyText"/>
+        <w:numPr>
+          <w:ilvl w:val="0"/>
+          <w:numId w:val="21"/>
+        </w:numPr>
+      </w:pPr>
+      <w:proofErr w:type="spellStart"/>
+      <w:r>
+        <w:t>Ce_Products</w:t>
+      </w:r>
+      <w:proofErr w:type="spellEnd"/>
+    </w:p>
+    <w:p>
+      <w:pPr>
+        <w:pStyle w:val="BodyText"/>
+        <w:numPr>
+          <w:ilvl w:val="0"/>
+          <w:numId w:val="21"/>
+        </w:numPr>
+      </w:pPr>
+      <w:proofErr w:type="spellStart"/>
+      <w:r>
+        <w:t>Ce_Sellers</w:t>
+      </w:r>
+      <w:proofErr w:type="spellEnd"/>
+    </w:p>
+    <w:p>
+      <w:pPr>
+        <w:pStyle w:val="BodyText"/>
+        <w:numPr>
+          <w:ilvl w:val="0"/>
+          <w:numId w:val="21"/>
+        </w:numPr>
+      </w:pPr>
+      <w:proofErr w:type="spellStart"/>
+      <w:r>
+        <w:t>Ce_States</w:t>
+      </w:r>
+      <w:proofErr w:type="spellEnd"/>
+    </w:p>
+    <w:p>
+      <w:pPr>
+        <w:pStyle w:val="BodyText"/>
+        <w:numPr>
+          <w:ilvl w:val="0"/>
+          <w:numId w:val="21"/>
+        </w:numPr>
+      </w:pPr>
+      <w:proofErr w:type="spellStart"/>
+      <w:r>
+        <w:t>Ce_Stocks</w:t>
+      </w:r>
+      <w:proofErr w:type="spellEnd"/>
+    </w:p>
+    <w:p>
+      <w:pPr>
+        <w:pStyle w:val="BodyText"/>
+      </w:pPr>
+      <w:r>
+        <w:t>3NF:</w:t>
+      </w:r>
+    </w:p>
+    <w:p>
+      <w:pPr>
+        <w:pStyle w:val="BodyText"/>
+      </w:pPr>
+      <w:r>
+        <w:rPr>
+          <w:noProof/>
+        </w:rPr>
+        <w:drawing>
+          <wp:inline distT="0" distB="0" distL="0" distR="0" wp14:anchorId="3B771222" wp14:editId="64B08F4D">
+            <wp:extent cx="5941695" cy="2532380"/>
+            <wp:effectExtent l="0" t="0" r="1905" b="1270"/>
+            <wp:docPr id="3" name="Picture 3"/>
+            <wp:cNvGraphicFramePr>
+              <a:graphicFrameLocks xmlns:a="http://schemas.openxmlformats.org/drawingml/2006/main" noChangeAspect="1"/>
+            </wp:cNvGraphicFramePr>
+            <a:graphic xmlns:a="http://schemas.openxmlformats.org/drawingml/2006/main">
+              <a:graphicData uri="http://schemas.openxmlformats.org/drawingml/2006/picture">
+                <pic:pic xmlns:pic="http://schemas.openxmlformats.org/drawingml/2006/picture">
+                  <pic:nvPicPr>
+                    <pic:cNvPr id="1" name=""/>
+                    <pic:cNvPicPr/>
+                  </pic:nvPicPr>
+                  <pic:blipFill>
+                    <a:blip r:embed="rId14"/>
+                    <a:stretch>
+                      <a:fillRect/>
+                    </a:stretch>
+                  </pic:blipFill>
+                  <pic:spPr>
+                    <a:xfrm>
+                      <a:off x="0" y="0"/>
+                      <a:ext cx="5941695" cy="2532380"/>
+                    </a:xfrm>
+                    <a:prstGeom prst="rect">
+                      <a:avLst/>
+                    </a:prstGeom>
+                  </pic:spPr>
+                </pic:pic>
+              </a:graphicData>
+            </a:graphic>
+          </wp:inline>
+        </w:drawing>
+      </w:r>
+    </w:p>
+    <w:p>
+      <w:pPr>
         <w:pStyle w:val="Heading1"/>
       </w:pPr>
-      <w:bookmarkStart w:id="15" w:name="_Toc498071114"/>
-      <w:r>
-        <w:t>Logical Scheme</w:t>
+      <w:bookmarkStart w:id="15" w:name="_Toc498071115"/>
+      <w:r>
+        <w:t>Data Flow</w:t>
       </w:r>
       <w:bookmarkEnd w:id="15"/>
     </w:p>
@@ -2155,19 +2423,48 @@
       <w:pPr>
         <w:pStyle w:val="Heading1"/>
       </w:pPr>
-      <w:bookmarkStart w:id="16" w:name="_Toc498071115"/>
-      <w:r>
-        <w:t>Data Flow</w:t>
+      <w:bookmarkStart w:id="16" w:name="_Toc498071116"/>
+      <w:r>
+        <w:t>Fact Table Partitioning Strategy</w:t>
       </w:r>
       <w:bookmarkEnd w:id="16"/>
     </w:p>
     <w:p>
       <w:pPr>
+        <w:pStyle w:val="BodyText"/>
+      </w:pPr>
+      <w:r>
+        <w:rPr>
+          <w:rFonts w:ascii="Arial" w:hAnsi="Arial" w:cs="Arial"/>
+          <w:color w:val="222222"/>
+          <w:lang w:val="en"/>
+        </w:rPr>
+        <w:t>Partitioning of fact table will be made</w:t>
+      </w:r>
+      <w:r>
+        <w:rPr>
+          <w:rFonts w:ascii="Arial" w:hAnsi="Arial" w:cs="Arial"/>
+          <w:color w:val="222222"/>
+          <w:lang w:val="en"/>
+        </w:rPr>
+        <w:t xml:space="preserve"> by date of </w:t>
+      </w:r>
+      <w:r>
+        <w:rPr>
+          <w:rFonts w:ascii="Arial" w:hAnsi="Arial" w:cs="Arial"/>
+          <w:color w:val="222222"/>
+          <w:lang w:val="en"/>
+        </w:rPr>
+        <w:t>orders for every year.</w:t>
+      </w:r>
+    </w:p>
+    <w:p>
+      <w:pPr>
         <w:pStyle w:val="Heading1"/>
       </w:pPr>
-      <w:bookmarkStart w:id="17" w:name="_Toc498071116"/>
-      <w:r>
-        <w:t>Fact Table Partitioning Strategy</w:t>
+      <w:bookmarkStart w:id="17" w:name="_Toc498071117"/>
+      <w:r>
+        <w:t>Strategy of Parallel Load</w:t>
       </w:r>
       <w:bookmarkEnd w:id="17"/>
     </w:p>
@@ -2175,21 +2472,13 @@
       <w:pPr>
         <w:pStyle w:val="Heading1"/>
       </w:pPr>
-      <w:bookmarkStart w:id="18" w:name="_Toc498071117"/>
-      <w:r>
-        <w:t>Strategy of Parallel Load</w:t>
-      </w:r>
+      <w:bookmarkStart w:id="18" w:name="_Toc498071118"/>
+      <w:r>
+        <w:t>Report Layouts</w:t>
+      </w:r>
+      <w:bookmarkStart w:id="19" w:name="_GoBack"/>
+      <w:bookmarkEnd w:id="9"/>
       <w:bookmarkEnd w:id="18"/>
-    </w:p>
-    <w:p>
-      <w:pPr>
-        <w:pStyle w:val="Heading1"/>
-      </w:pPr>
-      <w:bookmarkStart w:id="19" w:name="_Toc498071118"/>
-      <w:r>
-        <w:t>Report Layouts</w:t>
-      </w:r>
-      <w:bookmarkEnd w:id="9"/>
       <w:bookmarkEnd w:id="19"/>
     </w:p>
     <w:sectPr>
@@ -2351,7 +2640,7 @@
             <w:rPr>
               <w:noProof/>
             </w:rPr>
-            <w:t>4</w:t>
+            <w:t>2</w:t>
           </w:r>
           <w:r>
             <w:rPr>
@@ -2362,27 +2651,14 @@
           <w:r>
             <w:t>/</w:t>
           </w:r>
-          <w:r>
-            <w:fldChar w:fldCharType="begin"/>
-          </w:r>
-          <w:r>
-            <w:instrText xml:space="preserve"> NUMPAGES </w:instrText>
-          </w:r>
-          <w:r>
-            <w:fldChar w:fldCharType="separate"/>
-          </w:r>
-          <w:r>
-            <w:rPr>
-              <w:noProof/>
-            </w:rPr>
-            <w:t>4</w:t>
-          </w:r>
-          <w:r>
-            <w:rPr>
-              <w:noProof/>
-            </w:rPr>
-            <w:fldChar w:fldCharType="end"/>
-          </w:r>
+          <w:fldSimple w:instr=" NUMPAGES ">
+            <w:r>
+              <w:rPr>
+                <w:noProof/>
+              </w:rPr>
+              <w:t>5</w:t>
+            </w:r>
+          </w:fldSimple>
         </w:p>
       </w:tc>
     </w:tr>
@@ -2604,27 +2880,14 @@
           <w:r>
             <w:t>/</w:t>
           </w:r>
-          <w:r>
-            <w:fldChar w:fldCharType="begin"/>
-          </w:r>
-          <w:r>
-            <w:instrText xml:space="preserve"> NUMPAGES </w:instrText>
-          </w:r>
-          <w:r>
-            <w:fldChar w:fldCharType="separate"/>
-          </w:r>
-          <w:r>
-            <w:rPr>
-              <w:noProof/>
-            </w:rPr>
-            <w:t>4</w:t>
-          </w:r>
-          <w:r>
-            <w:rPr>
-              <w:noProof/>
-            </w:rPr>
-            <w:fldChar w:fldCharType="end"/>
-          </w:r>
+          <w:fldSimple w:instr=" NUMPAGES ">
+            <w:r>
+              <w:rPr>
+                <w:noProof/>
+              </w:rPr>
+              <w:t>5</w:t>
+            </w:r>
+          </w:fldSimple>
         </w:p>
       </w:tc>
     </w:tr>
@@ -2703,27 +2966,14 @@
             </w:rPr>
             <w:t xml:space="preserve"> </w:t>
           </w:r>
-          <w:r>
-            <w:fldChar w:fldCharType="begin"/>
-          </w:r>
-          <w:r>
-            <w:instrText xml:space="preserve"> TITLE  \* MERGEFORMAT </w:instrText>
-          </w:r>
-          <w:r>
-            <w:fldChar w:fldCharType="separate"/>
-          </w:r>
-          <w:r>
-            <w:rPr>
-              <w:b/>
-            </w:rPr>
-            <w:t>Any Title</w:t>
-          </w:r>
-          <w:r>
-            <w:rPr>
-              <w:b/>
-            </w:rPr>
-            <w:fldChar w:fldCharType="end"/>
-          </w:r>
+          <w:fldSimple w:instr=" TITLE  \* MERGEFORMAT ">
+            <w:r>
+              <w:rPr>
+                <w:b/>
+              </w:rPr>
+              <w:t>Any Title</w:t>
+            </w:r>
+          </w:fldSimple>
         </w:p>
       </w:tc>
       <w:tc>
@@ -2743,27 +2993,14 @@
               <w:b/>
             </w:rPr>
           </w:pPr>
-          <w:r>
-            <w:fldChar w:fldCharType="begin"/>
-          </w:r>
-          <w:r>
-            <w:instrText xml:space="preserve"> DOCPROPERTY  Classification  \* MERGEFORMAT </w:instrText>
-          </w:r>
-          <w:r>
-            <w:fldChar w:fldCharType="separate"/>
-          </w:r>
-          <w:r>
-            <w:rPr>
-              <w:b/>
-            </w:rPr>
-            <w:t>Confidential</w:t>
-          </w:r>
-          <w:r>
-            <w:rPr>
-              <w:b/>
-            </w:rPr>
-            <w:fldChar w:fldCharType="end"/>
-          </w:r>
+          <w:fldSimple w:instr=" DOCPROPERTY  Classification  \* MERGEFORMAT ">
+            <w:r>
+              <w:rPr>
+                <w:b/>
+              </w:rPr>
+              <w:t>Confidential</w:t>
+            </w:r>
+          </w:fldSimple>
         </w:p>
       </w:tc>
     </w:tr>
@@ -2868,7 +3105,7 @@
               <w:sz w:val="16"/>
               <w:szCs w:val="16"/>
             </w:rPr>
-            <w:t>10-Nov-2017 10:44</w:t>
+            <w:t>10-Nov-2017 11:09</w:t>
           </w:r>
           <w:r>
             <w:rPr>
@@ -2940,27 +3177,17 @@
             </w:rPr>
             <w:t xml:space="preserve"> </w:t>
           </w:r>
-          <w:r>
-            <w:fldChar w:fldCharType="begin"/>
-          </w:r>
-          <w:r>
-            <w:instrText xml:space="preserve"> TITLE  \* MERGEFORMAT </w:instrText>
-          </w:r>
-          <w:r>
-            <w:fldChar w:fldCharType="separate"/>
-          </w:r>
-          <w:r>
-            <w:rPr>
-              <w:b/>
-            </w:rPr>
-            <w:t xml:space="preserve">MTN.BI.07 </w:t>
-          </w:r>
-          <w:r>
-            <w:t>Oracle Relational Structures</w:t>
-          </w:r>
-          <w:r>
-            <w:fldChar w:fldCharType="end"/>
-          </w:r>
+          <w:fldSimple w:instr=" TITLE  \* MERGEFORMAT ">
+            <w:r>
+              <w:rPr>
+                <w:b/>
+              </w:rPr>
+              <w:t xml:space="preserve">MTN.BI.07 </w:t>
+            </w:r>
+            <w:r>
+              <w:t>Oracle Relational Structures</w:t>
+            </w:r>
+          </w:fldSimple>
         </w:p>
       </w:tc>
       <w:tc>
@@ -2980,27 +3207,14 @@
               <w:b/>
             </w:rPr>
           </w:pPr>
-          <w:r>
-            <w:fldChar w:fldCharType="begin"/>
-          </w:r>
-          <w:r>
-            <w:instrText xml:space="preserve"> DOCPROPERTY  Classification  \* MERGEFORMAT </w:instrText>
-          </w:r>
-          <w:r>
-            <w:fldChar w:fldCharType="separate"/>
-          </w:r>
-          <w:r>
-            <w:rPr>
-              <w:b/>
-            </w:rPr>
-            <w:t>Confidential</w:t>
-          </w:r>
-          <w:r>
-            <w:rPr>
-              <w:b/>
-            </w:rPr>
-            <w:fldChar w:fldCharType="end"/>
-          </w:r>
+          <w:fldSimple w:instr=" DOCPROPERTY  Classification  \* MERGEFORMAT ">
+            <w:r>
+              <w:rPr>
+                <w:b/>
+              </w:rPr>
+              <w:t>Confidential</w:t>
+            </w:r>
+          </w:fldSimple>
         </w:p>
       </w:tc>
     </w:tr>
@@ -3105,7 +3319,7 @@
               <w:sz w:val="16"/>
               <w:szCs w:val="16"/>
             </w:rPr>
-            <w:t>10-Nov-2017 10:44</w:t>
+            <w:t>10-Nov-2017 11:09</w:t>
           </w:r>
           <w:r>
             <w:rPr>
@@ -4503,6 +4717,119 @@
     </w:lvl>
   </w:abstractNum>
   <w:abstractNum w:abstractNumId="17" w15:restartNumberingAfterBreak="0">
+    <w:nsid w:val="64752EE0"/>
+    <w:multiLevelType w:val="hybridMultilevel"/>
+    <w:tmpl w:val="15AE2D5A"/>
+    <w:lvl w:ilvl="0" w:tplc="04090001">
+      <w:start w:val="1"/>
+      <w:numFmt w:val="bullet"/>
+      <w:lvlText w:val=""/>
+      <w:lvlJc w:val="left"/>
+      <w:pPr>
+        <w:ind w:left="720" w:hanging="360"/>
+      </w:pPr>
+      <w:rPr>
+        <w:rFonts w:ascii="Symbol" w:hAnsi="Symbol" w:hint="default"/>
+      </w:rPr>
+    </w:lvl>
+    <w:lvl w:ilvl="1" w:tplc="04090003" w:tentative="1">
+      <w:start w:val="1"/>
+      <w:numFmt w:val="bullet"/>
+      <w:lvlText w:val="o"/>
+      <w:lvlJc w:val="left"/>
+      <w:pPr>
+        <w:ind w:left="1440" w:hanging="360"/>
+      </w:pPr>
+      <w:rPr>
+        <w:rFonts w:ascii="Courier New" w:hAnsi="Courier New" w:cs="Courier New" w:hint="default"/>
+      </w:rPr>
+    </w:lvl>
+    <w:lvl w:ilvl="2" w:tplc="04090005" w:tentative="1">
+      <w:start w:val="1"/>
+      <w:numFmt w:val="bullet"/>
+      <w:lvlText w:val=""/>
+      <w:lvlJc w:val="left"/>
+      <w:pPr>
+        <w:ind w:left="2160" w:hanging="360"/>
+      </w:pPr>
+      <w:rPr>
+        <w:rFonts w:ascii="Wingdings" w:hAnsi="Wingdings" w:hint="default"/>
+      </w:rPr>
+    </w:lvl>
+    <w:lvl w:ilvl="3" w:tplc="04090001" w:tentative="1">
+      <w:start w:val="1"/>
+      <w:numFmt w:val="bullet"/>
+      <w:lvlText w:val=""/>
+      <w:lvlJc w:val="left"/>
+      <w:pPr>
+        <w:ind w:left="2880" w:hanging="360"/>
+      </w:pPr>
+      <w:rPr>
+        <w:rFonts w:ascii="Symbol" w:hAnsi="Symbol" w:hint="default"/>
+      </w:rPr>
+    </w:lvl>
+    <w:lvl w:ilvl="4" w:tplc="04090003" w:tentative="1">
+      <w:start w:val="1"/>
+      <w:numFmt w:val="bullet"/>
+      <w:lvlText w:val="o"/>
+      <w:lvlJc w:val="left"/>
+      <w:pPr>
+        <w:ind w:left="3600" w:hanging="360"/>
+      </w:pPr>
+      <w:rPr>
+        <w:rFonts w:ascii="Courier New" w:hAnsi="Courier New" w:cs="Courier New" w:hint="default"/>
+      </w:rPr>
+    </w:lvl>
+    <w:lvl w:ilvl="5" w:tplc="04090005" w:tentative="1">
+      <w:start w:val="1"/>
+      <w:numFmt w:val="bullet"/>
+      <w:lvlText w:val=""/>
+      <w:lvlJc w:val="left"/>
+      <w:pPr>
+        <w:ind w:left="4320" w:hanging="360"/>
+      </w:pPr>
+      <w:rPr>
+        <w:rFonts w:ascii="Wingdings" w:hAnsi="Wingdings" w:hint="default"/>
+      </w:rPr>
+    </w:lvl>
+    <w:lvl w:ilvl="6" w:tplc="04090001" w:tentative="1">
+      <w:start w:val="1"/>
+      <w:numFmt w:val="bullet"/>
+      <w:lvlText w:val=""/>
+      <w:lvlJc w:val="left"/>
+      <w:pPr>
+        <w:ind w:left="5040" w:hanging="360"/>
+      </w:pPr>
+      <w:rPr>
+        <w:rFonts w:ascii="Symbol" w:hAnsi="Symbol" w:hint="default"/>
+      </w:rPr>
+    </w:lvl>
+    <w:lvl w:ilvl="7" w:tplc="04090003" w:tentative="1">
+      <w:start w:val="1"/>
+      <w:numFmt w:val="bullet"/>
+      <w:lvlText w:val="o"/>
+      <w:lvlJc w:val="left"/>
+      <w:pPr>
+        <w:ind w:left="5760" w:hanging="360"/>
+      </w:pPr>
+      <w:rPr>
+        <w:rFonts w:ascii="Courier New" w:hAnsi="Courier New" w:cs="Courier New" w:hint="default"/>
+      </w:rPr>
+    </w:lvl>
+    <w:lvl w:ilvl="8" w:tplc="04090005" w:tentative="1">
+      <w:start w:val="1"/>
+      <w:numFmt w:val="bullet"/>
+      <w:lvlText w:val=""/>
+      <w:lvlJc w:val="left"/>
+      <w:pPr>
+        <w:ind w:left="6480" w:hanging="360"/>
+      </w:pPr>
+      <w:rPr>
+        <w:rFonts w:ascii="Wingdings" w:hAnsi="Wingdings" w:hint="default"/>
+      </w:rPr>
+    </w:lvl>
+  </w:abstractNum>
+  <w:abstractNum w:abstractNumId="18" w15:restartNumberingAfterBreak="0">
     <w:nsid w:val="6C542DE3"/>
     <w:multiLevelType w:val="multilevel"/>
     <w:tmpl w:val="0409001D"/>
@@ -4616,7 +4943,7 @@
       </w:pPr>
     </w:lvl>
   </w:abstractNum>
-  <w:abstractNum w:abstractNumId="18" w15:restartNumberingAfterBreak="0">
+  <w:abstractNum w:abstractNumId="19" w15:restartNumberingAfterBreak="0">
     <w:nsid w:val="6DB2106C"/>
     <w:multiLevelType w:val="hybridMultilevel"/>
     <w:tmpl w:val="33026470"/>
@@ -4773,7 +5100,7 @@
     <w:abstractNumId w:val="12"/>
   </w:num>
   <w:num w:numId="6">
-    <w:abstractNumId w:val="18"/>
+    <w:abstractNumId w:val="19"/>
   </w:num>
   <w:num w:numId="7">
     <w:abstractNumId w:val="4"/>
@@ -4797,7 +5124,7 @@
     <w:abstractNumId w:val="13"/>
   </w:num>
   <w:num w:numId="14">
-    <w:abstractNumId w:val="17"/>
+    <w:abstractNumId w:val="18"/>
   </w:num>
   <w:num w:numId="15">
     <w:abstractNumId w:val="14"/>
@@ -4816,6 +5143,9 @@
   </w:num>
   <w:num w:numId="20">
     <w:abstractNumId w:val="15"/>
+  </w:num>
+  <w:num w:numId="21">
+    <w:abstractNumId w:val="17"/>
   </w:num>
 </w:numbering>
 </file>
@@ -7151,7 +7481,7 @@
 </file>
 
 <file path=customXml/itemProps1.xml><?xml version="1.0" encoding="utf-8"?>
-<ds:datastoreItem xmlns:ds="http://schemas.openxmlformats.org/officeDocument/2006/customXml" ds:itemID="{C50430C9-12E0-4FCE-8B10-A24542543D22}">
+<ds:datastoreItem xmlns:ds="http://schemas.openxmlformats.org/officeDocument/2006/customXml" ds:itemID="{73D0685D-156C-4DDD-BE3B-2D577C817B15}">
   <ds:schemaRefs>
     <ds:schemaRef ds:uri="http://schemas.openxmlformats.org/officeDocument/2006/bibliography"/>
   </ds:schemaRefs>

</xml_diff>

<commit_message>
[Labwork 10] + Business Template version2
</commit_message>
<xml_diff>
--- a/Aksana_Kuratnik/docs/Business_Template_Amazon.docx
+++ b/Aksana_Kuratnik/docs/Business_Template_Amazon.docx
@@ -28,11 +28,21 @@
             <w:pPr>
               <w:pStyle w:val="CompanyName"/>
             </w:pPr>
-            <w:fldSimple w:instr=" DOCPROPERTY  Company  \* MERGEFORMAT ">
-              <w:r>
-                <w:t>EPAM Systems, RD Dep.</w:t>
-              </w:r>
-            </w:fldSimple>
+            <w:r>
+              <w:fldChar w:fldCharType="begin"/>
+            </w:r>
+            <w:r>
+              <w:instrText xml:space="preserve"> DOCPROPERTY  Company  \* MERGEFORMAT </w:instrText>
+            </w:r>
+            <w:r>
+              <w:fldChar w:fldCharType="separate"/>
+            </w:r>
+            <w:r>
+              <w:t>EPAM Systems, RD Dep.</w:t>
+            </w:r>
+            <w:r>
+              <w:fldChar w:fldCharType="end"/>
+            </w:r>
           </w:p>
         </w:tc>
       </w:tr>
@@ -57,11 +67,21 @@
                 <w:szCs w:val="44"/>
               </w:rPr>
             </w:pPr>
-            <w:fldSimple w:instr=" DOCPROPERTY  Title  \* MERGEFORMAT ">
-              <w:r>
-                <w:t>Analysis of Amazone.com Sales</w:t>
-              </w:r>
-            </w:fldSimple>
+            <w:r>
+              <w:fldChar w:fldCharType="begin"/>
+            </w:r>
+            <w:r>
+              <w:instrText xml:space="preserve"> DOCPROPERTY  Title  \* MERGEFORMAT </w:instrText>
+            </w:r>
+            <w:r>
+              <w:fldChar w:fldCharType="separate"/>
+            </w:r>
+            <w:r>
+              <w:t>Analysis of Amazone.com Sales</w:t>
+            </w:r>
+            <w:r>
+              <w:fldChar w:fldCharType="end"/>
+            </w:r>
           </w:p>
         </w:tc>
       </w:tr>
@@ -1784,11 +1804,18 @@
           <w:numId w:val="19"/>
         </w:numPr>
       </w:pPr>
+      <w:bookmarkStart w:id="13" w:name="_GoBack"/>
       <w:proofErr w:type="spellStart"/>
       <w:r>
+        <w:rPr>
+          <w:b/>
+        </w:rPr>
         <w:t>Dim_Products</w:t>
       </w:r>
       <w:proofErr w:type="spellEnd"/>
+      <w:r>
+        <w:t xml:space="preserve"> contains information about products, their manufacturers, and their stock availability.</w:t>
+      </w:r>
     </w:p>
     <w:p>
       <w:pPr>
@@ -1797,12 +1824,27 @@
           <w:ilvl w:val="0"/>
           <w:numId w:val="19"/>
         </w:numPr>
+        <w:rPr>
+          <w:b/>
+        </w:rPr>
       </w:pPr>
       <w:proofErr w:type="spellStart"/>
       <w:r>
+        <w:rPr>
+          <w:b/>
+        </w:rPr>
         <w:t>Dim_Customers</w:t>
       </w:r>
       <w:proofErr w:type="spellEnd"/>
+      <w:r>
+        <w:rPr>
+          <w:b/>
+        </w:rPr>
+        <w:t xml:space="preserve"> </w:t>
+      </w:r>
+      <w:r>
+        <w:t>contains information about customers, their contacts and their locations.</w:t>
+      </w:r>
     </w:p>
     <w:p>
       <w:pPr>
@@ -1811,15 +1853,39 @@
           <w:ilvl w:val="0"/>
           <w:numId w:val="19"/>
         </w:numPr>
+        <w:rPr>
+          <w:b/>
+        </w:rPr>
       </w:pPr>
       <w:proofErr w:type="spellStart"/>
       <w:r>
+        <w:rPr>
+          <w:b/>
+        </w:rPr>
         <w:t>Dim_Seller</w:t>
       </w:r>
       <w:r>
+        <w:rPr>
+          <w:b/>
+        </w:rPr>
         <w:t>s</w:t>
       </w:r>
       <w:proofErr w:type="spellEnd"/>
+      <w:r>
+        <w:rPr>
+          <w:b/>
+        </w:rPr>
+        <w:t xml:space="preserve"> </w:t>
+      </w:r>
+      <w:r>
+        <w:t xml:space="preserve">contains information about </w:t>
+      </w:r>
+      <w:r>
+        <w:t>company’s employees</w:t>
+      </w:r>
+      <w:r>
+        <w:t>, their contacts and their locations.</w:t>
+      </w:r>
     </w:p>
     <w:p>
       <w:pPr>
@@ -1828,12 +1894,33 @@
           <w:ilvl w:val="0"/>
           <w:numId w:val="19"/>
         </w:numPr>
+        <w:rPr>
+          <w:b/>
+        </w:rPr>
       </w:pPr>
       <w:proofErr w:type="spellStart"/>
       <w:r>
+        <w:rPr>
+          <w:b/>
+        </w:rPr>
         <w:t>Dim_Date</w:t>
       </w:r>
       <w:proofErr w:type="spellEnd"/>
+      <w:r>
+        <w:rPr>
+          <w:b/>
+        </w:rPr>
+        <w:t xml:space="preserve"> </w:t>
+      </w:r>
+      <w:r>
+        <w:t xml:space="preserve">contains </w:t>
+      </w:r>
+      <w:r>
+        <w:t xml:space="preserve">date </w:t>
+      </w:r>
+      <w:r>
+        <w:t>information.</w:t>
+      </w:r>
     </w:p>
     <w:p>
       <w:pPr>
@@ -1842,12 +1929,33 @@
           <w:ilvl w:val="0"/>
           <w:numId w:val="19"/>
         </w:numPr>
+        <w:rPr>
+          <w:b/>
+        </w:rPr>
       </w:pPr>
       <w:proofErr w:type="spellStart"/>
       <w:r>
+        <w:rPr>
+          <w:b/>
+        </w:rPr>
         <w:t>Dim_PaymentMethod</w:t>
       </w:r>
       <w:proofErr w:type="spellEnd"/>
+      <w:r>
+        <w:rPr>
+          <w:b/>
+        </w:rPr>
+        <w:t xml:space="preserve"> </w:t>
+      </w:r>
+      <w:r>
+        <w:t>contains information about</w:t>
+      </w:r>
+      <w:r>
+        <w:t xml:space="preserve"> methods of payment of orders</w:t>
+      </w:r>
+      <w:r>
+        <w:t>.</w:t>
+      </w:r>
     </w:p>
     <w:p>
       <w:pPr>
@@ -1856,12 +1964,33 @@
           <w:ilvl w:val="0"/>
           <w:numId w:val="19"/>
         </w:numPr>
+        <w:rPr>
+          <w:b/>
+        </w:rPr>
       </w:pPr>
       <w:proofErr w:type="spellStart"/>
       <w:r>
+        <w:rPr>
+          <w:b/>
+        </w:rPr>
         <w:t>Dim_DeliveryMethod</w:t>
       </w:r>
       <w:proofErr w:type="spellEnd"/>
+      <w:r>
+        <w:rPr>
+          <w:b/>
+        </w:rPr>
+        <w:t xml:space="preserve"> </w:t>
+      </w:r>
+      <w:r>
+        <w:t xml:space="preserve">contains information about methods of </w:t>
+      </w:r>
+      <w:r>
+        <w:t>delivering</w:t>
+      </w:r>
+      <w:r>
+        <w:t xml:space="preserve"> of orders.</w:t>
+      </w:r>
     </w:p>
     <w:p>
       <w:pPr>
@@ -1870,22 +1999,44 @@
           <w:ilvl w:val="0"/>
           <w:numId w:val="19"/>
         </w:numPr>
+        <w:rPr>
+          <w:b/>
+        </w:rPr>
       </w:pPr>
       <w:proofErr w:type="spellStart"/>
       <w:r>
+        <w:rPr>
+          <w:b/>
+        </w:rPr>
         <w:t>Dim_Stocks</w:t>
       </w:r>
       <w:proofErr w:type="spellEnd"/>
+      <w:r>
+        <w:rPr>
+          <w:b/>
+        </w:rPr>
+        <w:t xml:space="preserve"> </w:t>
+      </w:r>
+      <w:r>
+        <w:t>contains information about</w:t>
+      </w:r>
+      <w:r>
+        <w:t xml:space="preserve"> stocks and their locations</w:t>
+      </w:r>
+      <w:r>
+        <w:t>.</w:t>
+      </w:r>
     </w:p>
     <w:p>
       <w:pPr>
         <w:pStyle w:val="Heading2"/>
       </w:pPr>
-      <w:bookmarkStart w:id="13" w:name="_Toc498071113"/>
+      <w:bookmarkStart w:id="14" w:name="_Toc498071113"/>
+      <w:bookmarkEnd w:id="13"/>
       <w:r>
         <w:t>Identify the Facts</w:t>
       </w:r>
-      <w:bookmarkEnd w:id="13"/>
+      <w:bookmarkEnd w:id="14"/>
     </w:p>
     <w:p>
       <w:pPr>
@@ -2117,11 +2268,11 @@
       <w:pPr>
         <w:pStyle w:val="Heading1"/>
       </w:pPr>
-      <w:bookmarkStart w:id="14" w:name="_Toc498071114"/>
+      <w:bookmarkStart w:id="15" w:name="_Toc498071114"/>
       <w:r>
         <w:t>Logical Scheme</w:t>
       </w:r>
-      <w:bookmarkEnd w:id="14"/>
+      <w:bookmarkEnd w:id="15"/>
     </w:p>
     <w:p>
       <w:pPr>
@@ -2413,21 +2564,174 @@
       <w:pPr>
         <w:pStyle w:val="Heading1"/>
       </w:pPr>
-      <w:bookmarkStart w:id="15" w:name="_Toc498071115"/>
+      <w:bookmarkStart w:id="16" w:name="_Toc498071115"/>
       <w:r>
         <w:t>Data Flow</w:t>
       </w:r>
-      <w:bookmarkEnd w:id="15"/>
+      <w:bookmarkEnd w:id="16"/>
+    </w:p>
+    <w:p>
+      <w:pPr>
+        <w:pStyle w:val="BodyText"/>
+      </w:pPr>
+      <w:r>
+        <w:rPr>
+          <w:noProof/>
+        </w:rPr>
+        <w:drawing>
+          <wp:inline distT="0" distB="0" distL="0" distR="0" wp14:anchorId="3B4F4E19" wp14:editId="6C73E361">
+            <wp:extent cx="3796145" cy="3257783"/>
+            <wp:effectExtent l="0" t="0" r="0" b="0"/>
+            <wp:docPr id="4" name="Picture 4"/>
+            <wp:cNvGraphicFramePr>
+              <a:graphicFrameLocks xmlns:a="http://schemas.openxmlformats.org/drawingml/2006/main" noChangeAspect="1"/>
+            </wp:cNvGraphicFramePr>
+            <a:graphic xmlns:a="http://schemas.openxmlformats.org/drawingml/2006/main">
+              <a:graphicData uri="http://schemas.openxmlformats.org/drawingml/2006/picture">
+                <pic:pic xmlns:pic="http://schemas.openxmlformats.org/drawingml/2006/picture">
+                  <pic:nvPicPr>
+                    <pic:cNvPr id="1" name=""/>
+                    <pic:cNvPicPr/>
+                  </pic:nvPicPr>
+                  <pic:blipFill>
+                    <a:blip r:embed="rId15"/>
+                    <a:stretch>
+                      <a:fillRect/>
+                    </a:stretch>
+                  </pic:blipFill>
+                  <pic:spPr>
+                    <a:xfrm>
+                      <a:off x="0" y="0"/>
+                      <a:ext cx="3807982" cy="3267942"/>
+                    </a:xfrm>
+                    <a:prstGeom prst="rect">
+                      <a:avLst/>
+                    </a:prstGeom>
+                  </pic:spPr>
+                </pic:pic>
+              </a:graphicData>
+            </a:graphic>
+          </wp:inline>
+        </w:drawing>
+      </w:r>
+    </w:p>
+    <w:p>
+      <w:pPr>
+        <w:pStyle w:val="BodyText"/>
+      </w:pPr>
+      <w:r>
+        <w:rPr>
+          <w:b/>
+        </w:rPr>
+        <w:t>Staging Layer (</w:t>
+      </w:r>
+      <w:proofErr w:type="spellStart"/>
+      <w:r>
+        <w:rPr>
+          <w:b/>
+        </w:rPr>
+        <w:t>bl_wrk</w:t>
+      </w:r>
+      <w:proofErr w:type="spellEnd"/>
+      <w:r>
+        <w:rPr>
+          <w:b/>
+        </w:rPr>
+        <w:t>).</w:t>
+      </w:r>
+      <w:r>
+        <w:t xml:space="preserve">The main purpose of the Staging Layer is to load source data into the Data Warehouse environment for further processing (the processing from source to staging). In other words, the Staging Layer is responsible for the physical movement of data from the source </w:t>
+      </w:r>
+      <w:r>
+        <w:t>i</w:t>
+      </w:r>
+      <w:r>
+        <w:t>nto the Data Warehouse platform.</w:t>
+      </w:r>
+    </w:p>
+    <w:p>
+      <w:pPr>
+        <w:pStyle w:val="BodyText"/>
+      </w:pPr>
+      <w:r>
+        <w:rPr>
+          <w:b/>
+        </w:rPr>
+        <w:lastRenderedPageBreak/>
+        <w:t>Cleansing Layer (</w:t>
+      </w:r>
+      <w:proofErr w:type="spellStart"/>
+      <w:r>
+        <w:rPr>
+          <w:b/>
+        </w:rPr>
+        <w:t>bl_cl</w:t>
+      </w:r>
+      <w:proofErr w:type="spellEnd"/>
+      <w:r>
+        <w:rPr>
+          <w:b/>
+        </w:rPr>
+        <w:t>).</w:t>
+      </w:r>
+      <w:r>
+        <w:t xml:space="preserve"> The Cleansing Layer is used for data cleansing, filtering wrong data, replace missing values with singletons and performing transformations like code lookups or currency conversions. As the Staging Area, the Cleansing Area contains only data of the last delivery, and data from different sources is not integrated.</w:t>
+      </w:r>
+    </w:p>
+    <w:p>
+      <w:pPr>
+        <w:pStyle w:val="BodyText"/>
+      </w:pPr>
+      <w:r>
+        <w:rPr>
+          <w:b/>
+        </w:rPr>
+        <w:t xml:space="preserve">Core </w:t>
+      </w:r>
+      <w:proofErr w:type="gramStart"/>
+      <w:r>
+        <w:rPr>
+          <w:b/>
+        </w:rPr>
+        <w:t>Layer(</w:t>
+      </w:r>
+      <w:proofErr w:type="gramEnd"/>
+      <w:r>
+        <w:rPr>
+          <w:b/>
+        </w:rPr>
+        <w:t>bl_3NF).</w:t>
+      </w:r>
+      <w:r>
+        <w:t xml:space="preserve"> The Core has two purposes: First, it is the integration layer for the data from all source systems of the Data Warehouse. The data in the Core is not stored separately for each source like in the previous layers, but stored in a "subject-oriented" form. The second purpose is to store the history of all data changes in a form that allows to retrieve previous states of the data at any time in the past. This is an important requirement for traceability of data changes, and there are different approaches to store historic data.</w:t>
+      </w:r>
+    </w:p>
+    <w:p>
+      <w:pPr>
+        <w:pStyle w:val="BodyText"/>
+      </w:pPr>
+      <w:r>
+        <w:rPr>
+          <w:b/>
+        </w:rPr>
+        <w:t>Data Marts.</w:t>
+      </w:r>
+      <w:r>
+        <w:t xml:space="preserve"> </w:t>
+      </w:r>
+      <w:r>
+        <w:t xml:space="preserve">The Data Marts provide the data in an adequate form that allows easy access for the front-end applications of the BI platform. </w:t>
+      </w:r>
     </w:p>
     <w:p>
       <w:pPr>
         <w:pStyle w:val="Heading1"/>
       </w:pPr>
-      <w:bookmarkStart w:id="16" w:name="_Toc498071116"/>
+      <w:bookmarkStart w:id="17" w:name="_Toc498071116"/>
       <w:r>
         <w:t>Fact Table Partitioning Strategy</w:t>
       </w:r>
-      <w:bookmarkEnd w:id="16"/>
+      <w:bookmarkEnd w:id="17"/>
     </w:p>
     <w:p>
       <w:pPr>
@@ -2439,46 +2743,28 @@
           <w:color w:val="222222"/>
           <w:lang w:val="en"/>
         </w:rPr>
-        <w:t>Partitioning of fact table will be made</w:t>
-      </w:r>
-      <w:r>
-        <w:rPr>
-          <w:rFonts w:ascii="Arial" w:hAnsi="Arial" w:cs="Arial"/>
-          <w:color w:val="222222"/>
-          <w:lang w:val="en"/>
-        </w:rPr>
-        <w:t xml:space="preserve"> by date of </w:t>
-      </w:r>
-      <w:r>
-        <w:rPr>
-          <w:rFonts w:ascii="Arial" w:hAnsi="Arial" w:cs="Arial"/>
-          <w:color w:val="222222"/>
-          <w:lang w:val="en"/>
-        </w:rPr>
-        <w:t>orders for every year.</w:t>
+        <w:t>Partitioning of fact table will be made by date of orders for every year.</w:t>
       </w:r>
     </w:p>
     <w:p>
       <w:pPr>
         <w:pStyle w:val="Heading1"/>
       </w:pPr>
-      <w:bookmarkStart w:id="17" w:name="_Toc498071117"/>
+      <w:bookmarkStart w:id="18" w:name="_Toc498071117"/>
       <w:r>
         <w:t>Strategy of Parallel Load</w:t>
       </w:r>
-      <w:bookmarkEnd w:id="17"/>
+      <w:bookmarkEnd w:id="18"/>
     </w:p>
     <w:p>
       <w:pPr>
         <w:pStyle w:val="Heading1"/>
       </w:pPr>
-      <w:bookmarkStart w:id="18" w:name="_Toc498071118"/>
+      <w:bookmarkStart w:id="19" w:name="_Toc498071118"/>
       <w:r>
         <w:t>Report Layouts</w:t>
       </w:r>
-      <w:bookmarkStart w:id="19" w:name="_GoBack"/>
       <w:bookmarkEnd w:id="9"/>
-      <w:bookmarkEnd w:id="18"/>
       <w:bookmarkEnd w:id="19"/>
     </w:p>
     <w:sectPr>
@@ -2640,7 +2926,7 @@
             <w:rPr>
               <w:noProof/>
             </w:rPr>
-            <w:t>2</w:t>
+            <w:t>4</w:t>
           </w:r>
           <w:r>
             <w:rPr>
@@ -2651,14 +2937,27 @@
           <w:r>
             <w:t>/</w:t>
           </w:r>
-          <w:fldSimple w:instr=" NUMPAGES ">
-            <w:r>
-              <w:rPr>
-                <w:noProof/>
-              </w:rPr>
-              <w:t>5</w:t>
-            </w:r>
-          </w:fldSimple>
+          <w:r>
+            <w:fldChar w:fldCharType="begin"/>
+          </w:r>
+          <w:r>
+            <w:instrText xml:space="preserve"> NUMPAGES </w:instrText>
+          </w:r>
+          <w:r>
+            <w:fldChar w:fldCharType="separate"/>
+          </w:r>
+          <w:r>
+            <w:rPr>
+              <w:noProof/>
+            </w:rPr>
+            <w:t>6</w:t>
+          </w:r>
+          <w:r>
+            <w:rPr>
+              <w:noProof/>
+            </w:rPr>
+            <w:fldChar w:fldCharType="end"/>
+          </w:r>
         </w:p>
       </w:tc>
     </w:tr>
@@ -2880,14 +3179,27 @@
           <w:r>
             <w:t>/</w:t>
           </w:r>
-          <w:fldSimple w:instr=" NUMPAGES ">
-            <w:r>
-              <w:rPr>
-                <w:noProof/>
-              </w:rPr>
-              <w:t>5</w:t>
-            </w:r>
-          </w:fldSimple>
+          <w:r>
+            <w:fldChar w:fldCharType="begin"/>
+          </w:r>
+          <w:r>
+            <w:instrText xml:space="preserve"> NUMPAGES </w:instrText>
+          </w:r>
+          <w:r>
+            <w:fldChar w:fldCharType="separate"/>
+          </w:r>
+          <w:r>
+            <w:rPr>
+              <w:noProof/>
+            </w:rPr>
+            <w:t>6</w:t>
+          </w:r>
+          <w:r>
+            <w:rPr>
+              <w:noProof/>
+            </w:rPr>
+            <w:fldChar w:fldCharType="end"/>
+          </w:r>
         </w:p>
       </w:tc>
     </w:tr>
@@ -2966,14 +3278,27 @@
             </w:rPr>
             <w:t xml:space="preserve"> </w:t>
           </w:r>
-          <w:fldSimple w:instr=" TITLE  \* MERGEFORMAT ">
-            <w:r>
-              <w:rPr>
-                <w:b/>
-              </w:rPr>
-              <w:t>Any Title</w:t>
-            </w:r>
-          </w:fldSimple>
+          <w:r>
+            <w:fldChar w:fldCharType="begin"/>
+          </w:r>
+          <w:r>
+            <w:instrText xml:space="preserve"> TITLE  \* MERGEFORMAT </w:instrText>
+          </w:r>
+          <w:r>
+            <w:fldChar w:fldCharType="separate"/>
+          </w:r>
+          <w:r>
+            <w:rPr>
+              <w:b/>
+            </w:rPr>
+            <w:t>Any Title</w:t>
+          </w:r>
+          <w:r>
+            <w:rPr>
+              <w:b/>
+            </w:rPr>
+            <w:fldChar w:fldCharType="end"/>
+          </w:r>
         </w:p>
       </w:tc>
       <w:tc>
@@ -2993,14 +3318,27 @@
               <w:b/>
             </w:rPr>
           </w:pPr>
-          <w:fldSimple w:instr=" DOCPROPERTY  Classification  \* MERGEFORMAT ">
-            <w:r>
-              <w:rPr>
-                <w:b/>
-              </w:rPr>
-              <w:t>Confidential</w:t>
-            </w:r>
-          </w:fldSimple>
+          <w:r>
+            <w:fldChar w:fldCharType="begin"/>
+          </w:r>
+          <w:r>
+            <w:instrText xml:space="preserve"> DOCPROPERTY  Classification  \* MERGEFORMAT </w:instrText>
+          </w:r>
+          <w:r>
+            <w:fldChar w:fldCharType="separate"/>
+          </w:r>
+          <w:r>
+            <w:rPr>
+              <w:b/>
+            </w:rPr>
+            <w:t>Confidential</w:t>
+          </w:r>
+          <w:r>
+            <w:rPr>
+              <w:b/>
+            </w:rPr>
+            <w:fldChar w:fldCharType="end"/>
+          </w:r>
         </w:p>
       </w:tc>
     </w:tr>
@@ -3105,7 +3443,7 @@
               <w:sz w:val="16"/>
               <w:szCs w:val="16"/>
             </w:rPr>
-            <w:t>10-Nov-2017 11:09</w:t>
+            <w:t>16-Nov-2017 03:50</w:t>
           </w:r>
           <w:r>
             <w:rPr>
@@ -3177,17 +3515,27 @@
             </w:rPr>
             <w:t xml:space="preserve"> </w:t>
           </w:r>
-          <w:fldSimple w:instr=" TITLE  \* MERGEFORMAT ">
-            <w:r>
-              <w:rPr>
-                <w:b/>
-              </w:rPr>
-              <w:t xml:space="preserve">MTN.BI.07 </w:t>
-            </w:r>
-            <w:r>
-              <w:t>Oracle Relational Structures</w:t>
-            </w:r>
-          </w:fldSimple>
+          <w:r>
+            <w:fldChar w:fldCharType="begin"/>
+          </w:r>
+          <w:r>
+            <w:instrText xml:space="preserve"> TITLE  \* MERGEFORMAT </w:instrText>
+          </w:r>
+          <w:r>
+            <w:fldChar w:fldCharType="separate"/>
+          </w:r>
+          <w:r>
+            <w:rPr>
+              <w:b/>
+            </w:rPr>
+            <w:t xml:space="preserve">MTN.BI.07 </w:t>
+          </w:r>
+          <w:r>
+            <w:t>Oracle Relational Structures</w:t>
+          </w:r>
+          <w:r>
+            <w:fldChar w:fldCharType="end"/>
+          </w:r>
         </w:p>
       </w:tc>
       <w:tc>
@@ -3207,14 +3555,27 @@
               <w:b/>
             </w:rPr>
           </w:pPr>
-          <w:fldSimple w:instr=" DOCPROPERTY  Classification  \* MERGEFORMAT ">
-            <w:r>
-              <w:rPr>
-                <w:b/>
-              </w:rPr>
-              <w:t>Confidential</w:t>
-            </w:r>
-          </w:fldSimple>
+          <w:r>
+            <w:fldChar w:fldCharType="begin"/>
+          </w:r>
+          <w:r>
+            <w:instrText xml:space="preserve"> DOCPROPERTY  Classification  \* MERGEFORMAT </w:instrText>
+          </w:r>
+          <w:r>
+            <w:fldChar w:fldCharType="separate"/>
+          </w:r>
+          <w:r>
+            <w:rPr>
+              <w:b/>
+            </w:rPr>
+            <w:t>Confidential</w:t>
+          </w:r>
+          <w:r>
+            <w:rPr>
+              <w:b/>
+            </w:rPr>
+            <w:fldChar w:fldCharType="end"/>
+          </w:r>
         </w:p>
       </w:tc>
     </w:tr>
@@ -3319,7 +3680,7 @@
               <w:sz w:val="16"/>
               <w:szCs w:val="16"/>
             </w:rPr>
-            <w:t>10-Nov-2017 11:09</w:t>
+            <w:t>16-Nov-2017 03:50</w:t>
           </w:r>
           <w:r>
             <w:rPr>
@@ -7481,7 +7842,7 @@
 </file>
 
 <file path=customXml/itemProps1.xml><?xml version="1.0" encoding="utf-8"?>
-<ds:datastoreItem xmlns:ds="http://schemas.openxmlformats.org/officeDocument/2006/customXml" ds:itemID="{73D0685D-156C-4DDD-BE3B-2D577C817B15}">
+<ds:datastoreItem xmlns:ds="http://schemas.openxmlformats.org/officeDocument/2006/customXml" ds:itemID="{4674C714-97EE-4AF7-86BB-65308197C8F5}">
   <ds:schemaRefs>
     <ds:schemaRef ds:uri="http://schemas.openxmlformats.org/officeDocument/2006/bibliography"/>
   </ds:schemaRefs>

</xml_diff>